<commit_message>
routes added for authors
</commit_message>
<xml_diff>
--- a/project notes lmr.docx
+++ b/project notes lmr.docx
@@ -17,18 +17,8 @@
           <w:szCs w:val="44"/>
           <w:lang w:val="en-US"/>
         </w:rPr>
-        <w:t xml:space="preserve">Node </w:t>
+        <w:t>Node Js</w:t>
       </w:r>
-      <w:proofErr w:type="spellStart"/>
-      <w:r>
-        <w:rPr>
-          <w:sz w:val="44"/>
-          <w:szCs w:val="44"/>
-          <w:lang w:val="en-US"/>
-        </w:rPr>
-        <w:t>Js</w:t>
-      </w:r>
-      <w:proofErr w:type="spellEnd"/>
     </w:p>
     <w:p>
       <w:pPr>
@@ -100,21 +90,7 @@
         <w:rPr>
           <w:lang w:val="en-US"/>
         </w:rPr>
-        <w:t xml:space="preserve">Basic </w:t>
-      </w:r>
-      <w:proofErr w:type="spellStart"/>
-      <w:r>
-        <w:rPr>
-          <w:lang w:val="en-US"/>
-        </w:rPr>
-        <w:t>init</w:t>
-      </w:r>
-      <w:proofErr w:type="spellEnd"/>
-      <w:r>
-        <w:rPr>
-          <w:lang w:val="en-US"/>
-        </w:rPr>
-        <w:t xml:space="preserve"> of project</w:t>
+        <w:t>Basic init of project</w:t>
       </w:r>
     </w:p>
     <w:p>
@@ -181,168 +157,66 @@
           <w:lang w:val="en-US"/>
         </w:rPr>
       </w:pPr>
-      <w:proofErr w:type="spellStart"/>
       <w:r>
         <w:rPr>
           <w:sz w:val="24"/>
           <w:szCs w:val="24"/>
           <w:lang w:val="en-US"/>
         </w:rPr>
-        <w:t>npm</w:t>
+        <w:t>npm i express ejs express-ejs-layouts</w:t>
       </w:r>
-      <w:proofErr w:type="spellEnd"/>
+    </w:p>
+    <w:p>
+      <w:pPr>
+        <w:rPr>
+          <w:sz w:val="24"/>
+          <w:szCs w:val="24"/>
+          <w:lang w:val="en-US"/>
+        </w:rPr>
+      </w:pPr>
+    </w:p>
+    <w:p>
+      <w:pPr>
+        <w:rPr>
+          <w:sz w:val="24"/>
+          <w:szCs w:val="24"/>
+          <w:lang w:val="en-US"/>
+        </w:rPr>
+      </w:pPr>
+    </w:p>
+    <w:p>
+      <w:pPr>
+        <w:rPr>
+          <w:sz w:val="24"/>
+          <w:szCs w:val="24"/>
+          <w:lang w:val="en-US"/>
+        </w:rPr>
+      </w:pPr>
       <w:r>
         <w:rPr>
           <w:sz w:val="24"/>
           <w:szCs w:val="24"/>
           <w:lang w:val="en-US"/>
         </w:rPr>
-        <w:t xml:space="preserve"> </w:t>
+        <w:t xml:space="preserve">Dev depend </w:t>
       </w:r>
-      <w:proofErr w:type="spellStart"/>
+    </w:p>
+    <w:p>
+      <w:pPr>
+        <w:rPr>
+          <w:sz w:val="24"/>
+          <w:szCs w:val="24"/>
+          <w:lang w:val="en-US"/>
+        </w:rPr>
+      </w:pPr>
       <w:r>
         <w:rPr>
           <w:sz w:val="24"/>
           <w:szCs w:val="24"/>
           <w:lang w:val="en-US"/>
         </w:rPr>
-        <w:t>i</w:t>
+        <w:t>npm I –save-dev nodemon</w:t>
       </w:r>
-      <w:proofErr w:type="spellEnd"/>
-      <w:r>
-        <w:rPr>
-          <w:sz w:val="24"/>
-          <w:szCs w:val="24"/>
-          <w:lang w:val="en-US"/>
-        </w:rPr>
-        <w:t xml:space="preserve"> express </w:t>
-      </w:r>
-      <w:proofErr w:type="spellStart"/>
-      <w:r>
-        <w:rPr>
-          <w:sz w:val="24"/>
-          <w:szCs w:val="24"/>
-          <w:lang w:val="en-US"/>
-        </w:rPr>
-        <w:t>ejs</w:t>
-      </w:r>
-      <w:proofErr w:type="spellEnd"/>
-      <w:r>
-        <w:rPr>
-          <w:sz w:val="24"/>
-          <w:szCs w:val="24"/>
-          <w:lang w:val="en-US"/>
-        </w:rPr>
-        <w:t xml:space="preserve"> express-</w:t>
-      </w:r>
-      <w:proofErr w:type="spellStart"/>
-      <w:r>
-        <w:rPr>
-          <w:sz w:val="24"/>
-          <w:szCs w:val="24"/>
-          <w:lang w:val="en-US"/>
-        </w:rPr>
-        <w:t>ejs</w:t>
-      </w:r>
-      <w:proofErr w:type="spellEnd"/>
-      <w:r>
-        <w:rPr>
-          <w:sz w:val="24"/>
-          <w:szCs w:val="24"/>
-          <w:lang w:val="en-US"/>
-        </w:rPr>
-        <w:t>-layouts</w:t>
-      </w:r>
-    </w:p>
-    <w:p>
-      <w:pPr>
-        <w:rPr>
-          <w:sz w:val="24"/>
-          <w:szCs w:val="24"/>
-          <w:lang w:val="en-US"/>
-        </w:rPr>
-      </w:pPr>
-    </w:p>
-    <w:p>
-      <w:pPr>
-        <w:rPr>
-          <w:sz w:val="24"/>
-          <w:szCs w:val="24"/>
-          <w:lang w:val="en-US"/>
-        </w:rPr>
-      </w:pPr>
-    </w:p>
-    <w:p>
-      <w:pPr>
-        <w:rPr>
-          <w:sz w:val="24"/>
-          <w:szCs w:val="24"/>
-          <w:lang w:val="en-US"/>
-        </w:rPr>
-      </w:pPr>
-      <w:r>
-        <w:rPr>
-          <w:sz w:val="24"/>
-          <w:szCs w:val="24"/>
-          <w:lang w:val="en-US"/>
-        </w:rPr>
-        <w:t xml:space="preserve">Dev </w:t>
-      </w:r>
-      <w:proofErr w:type="gramStart"/>
-      <w:r>
-        <w:rPr>
-          <w:sz w:val="24"/>
-          <w:szCs w:val="24"/>
-          <w:lang w:val="en-US"/>
-        </w:rPr>
-        <w:t>depend</w:t>
-      </w:r>
-      <w:proofErr w:type="gramEnd"/>
-      <w:r>
-        <w:rPr>
-          <w:sz w:val="24"/>
-          <w:szCs w:val="24"/>
-          <w:lang w:val="en-US"/>
-        </w:rPr>
-        <w:t xml:space="preserve"> </w:t>
-      </w:r>
-    </w:p>
-    <w:p>
-      <w:pPr>
-        <w:rPr>
-          <w:sz w:val="24"/>
-          <w:szCs w:val="24"/>
-          <w:lang w:val="en-US"/>
-        </w:rPr>
-      </w:pPr>
-      <w:proofErr w:type="spellStart"/>
-      <w:r>
-        <w:rPr>
-          <w:sz w:val="24"/>
-          <w:szCs w:val="24"/>
-          <w:lang w:val="en-US"/>
-        </w:rPr>
-        <w:t>npm</w:t>
-      </w:r>
-      <w:proofErr w:type="spellEnd"/>
-      <w:r>
-        <w:rPr>
-          <w:sz w:val="24"/>
-          <w:szCs w:val="24"/>
-          <w:lang w:val="en-US"/>
-        </w:rPr>
-        <w:t xml:space="preserve"> I –save-dev </w:t>
-      </w:r>
-      <w:proofErr w:type="spellStart"/>
-      <w:r>
-        <w:rPr>
-          <w:sz w:val="24"/>
-          <w:szCs w:val="24"/>
-          <w:lang w:val="en-US"/>
-        </w:rPr>
-        <w:t>nodemon</w:t>
-      </w:r>
-      <w:proofErr w:type="spellEnd"/>
     </w:p>
     <w:p>
       <w:pPr>
@@ -375,25 +249,13 @@
           <w:lang w:val="en-US"/>
         </w:rPr>
       </w:pPr>
-      <w:proofErr w:type="spellStart"/>
-      <w:proofErr w:type="gramStart"/>
       <w:r>
         <w:rPr>
           <w:sz w:val="24"/>
           <w:szCs w:val="24"/>
           <w:lang w:val="en-US"/>
         </w:rPr>
-        <w:t>package,json</w:t>
-      </w:r>
-      <w:proofErr w:type="spellEnd"/>
-      <w:proofErr w:type="gramEnd"/>
-      <w:r>
-        <w:rPr>
-          <w:sz w:val="24"/>
-          <w:szCs w:val="24"/>
-          <w:lang w:val="en-US"/>
-        </w:rPr>
-        <w:t xml:space="preserve"> </w:t>
+        <w:t xml:space="preserve">package,json </w:t>
       </w:r>
     </w:p>
     <w:p>
@@ -612,10 +474,155 @@
     </w:p>
     <w:p>
       <w:pPr>
-        <w:rPr>
-          <w:lang w:val="en-US"/>
-        </w:rPr>
-      </w:pPr>
+        <w:pStyle w:val="ListParagraph"/>
+        <w:numPr>
+          <w:ilvl w:val="0"/>
+          <w:numId w:val="2"/>
+        </w:numPr>
+        <w:rPr>
+          <w:lang w:val="en-US"/>
+        </w:rPr>
+      </w:pPr>
+      <w:r>
+        <w:rPr>
+          <w:lang w:val="en-US"/>
+        </w:rPr>
+        <w:t>now we have to set up routes for index.js (default when no add give)</w:t>
+      </w:r>
+    </w:p>
+    <w:p>
+      <w:pPr>
+        <w:ind w:left="360"/>
+        <w:rPr>
+          <w:lang w:val="en-US"/>
+        </w:rPr>
+      </w:pPr>
+    </w:p>
+    <w:p>
+      <w:pPr>
+        <w:ind w:left="360"/>
+        <w:rPr>
+          <w:lang w:val="en-US"/>
+        </w:rPr>
+      </w:pPr>
+    </w:p>
+    <w:p>
+      <w:pPr>
+        <w:ind w:left="360"/>
+        <w:rPr>
+          <w:lang w:val="en-US"/>
+        </w:rPr>
+      </w:pPr>
+    </w:p>
+    <w:p>
+      <w:pPr>
+        <w:pStyle w:val="ListParagraph"/>
+        <w:numPr>
+          <w:ilvl w:val="0"/>
+          <w:numId w:val="2"/>
+        </w:numPr>
+        <w:rPr>
+          <w:lang w:val="en-US"/>
+        </w:rPr>
+      </w:pPr>
+      <w:r>
+        <w:rPr>
+          <w:lang w:val="en-US"/>
+        </w:rPr>
+        <w:t xml:space="preserve">mongo db </w:t>
+      </w:r>
+      <w:r>
+        <w:rPr>
+          <w:lang w:val="en-US"/>
+        </w:rPr>
+        <w:drawing>
+          <wp:inline distT="0" distB="0" distL="0" distR="0" wp14:anchorId="1E13943C" wp14:editId="702A76C5">
+            <wp:extent cx="3572374" cy="581106"/>
+            <wp:effectExtent l="0" t="0" r="9525" b="9525"/>
+            <wp:docPr id="5" name="Picture 5"/>
+            <wp:cNvGraphicFramePr>
+              <a:graphicFrameLocks xmlns:a="http://schemas.openxmlformats.org/drawingml/2006/main" noChangeAspect="1"/>
+            </wp:cNvGraphicFramePr>
+            <a:graphic xmlns:a="http://schemas.openxmlformats.org/drawingml/2006/main">
+              <a:graphicData uri="http://schemas.openxmlformats.org/drawingml/2006/picture">
+                <pic:pic xmlns:pic="http://schemas.openxmlformats.org/drawingml/2006/picture">
+                  <pic:nvPicPr>
+                    <pic:cNvPr id="1" name=""/>
+                    <pic:cNvPicPr/>
+                  </pic:nvPicPr>
+                  <pic:blipFill>
+                    <a:blip r:embed="rId8"/>
+                    <a:stretch>
+                      <a:fillRect/>
+                    </a:stretch>
+                  </pic:blipFill>
+                  <pic:spPr>
+                    <a:xfrm>
+                      <a:off x="0" y="0"/>
+                      <a:ext cx="3572374" cy="581106"/>
+                    </a:xfrm>
+                    <a:prstGeom prst="rect">
+                      <a:avLst/>
+                    </a:prstGeom>
+                  </pic:spPr>
+                </pic:pic>
+              </a:graphicData>
+            </a:graphic>
+          </wp:inline>
+        </w:drawing>
+      </w:r>
+    </w:p>
+    <w:p>
+      <w:pPr>
+        <w:pStyle w:val="ListParagraph"/>
+        <w:numPr>
+          <w:ilvl w:val="0"/>
+          <w:numId w:val="2"/>
+        </w:numPr>
+        <w:rPr>
+          <w:lang w:val="en-US"/>
+        </w:rPr>
+      </w:pPr>
+      <w:r>
+        <w:rPr>
+          <w:lang w:val="en-US"/>
+        </w:rPr>
+        <w:drawing>
+          <wp:inline distT="0" distB="0" distL="0" distR="0" wp14:anchorId="743B49EA" wp14:editId="218F9610">
+            <wp:extent cx="3848637" cy="381053"/>
+            <wp:effectExtent l="0" t="0" r="0" b="0"/>
+            <wp:docPr id="6" name="Picture 6"/>
+            <wp:cNvGraphicFramePr>
+              <a:graphicFrameLocks xmlns:a="http://schemas.openxmlformats.org/drawingml/2006/main" noChangeAspect="1"/>
+            </wp:cNvGraphicFramePr>
+            <a:graphic xmlns:a="http://schemas.openxmlformats.org/drawingml/2006/main">
+              <a:graphicData uri="http://schemas.openxmlformats.org/drawingml/2006/picture">
+                <pic:pic xmlns:pic="http://schemas.openxmlformats.org/drawingml/2006/picture">
+                  <pic:nvPicPr>
+                    <pic:cNvPr id="1" name=""/>
+                    <pic:cNvPicPr/>
+                  </pic:nvPicPr>
+                  <pic:blipFill>
+                    <a:blip r:embed="rId9"/>
+                    <a:stretch>
+                      <a:fillRect/>
+                    </a:stretch>
+                  </pic:blipFill>
+                  <pic:spPr>
+                    <a:xfrm>
+                      <a:off x="0" y="0"/>
+                      <a:ext cx="3848637" cy="381053"/>
+                    </a:xfrm>
+                    <a:prstGeom prst="rect">
+                      <a:avLst/>
+                    </a:prstGeom>
+                  </pic:spPr>
+                </pic:pic>
+              </a:graphicData>
+            </a:graphic>
+          </wp:inline>
+        </w:drawing>
+      </w:r>
     </w:p>
     <w:sectPr>
       <w:pgSz w:w="11906" w:h="16838"/>
@@ -630,6 +637,118 @@
 <file path=word/numbering.xml><?xml version="1.0" encoding="utf-8"?>
 <w:numbering xmlns:wpc="http://schemas.microsoft.com/office/word/2010/wordprocessingCanvas" xmlns:cx="http://schemas.microsoft.com/office/drawing/2014/chartex" xmlns:cx1="http://schemas.microsoft.com/office/drawing/2015/9/8/chartex" xmlns:cx2="http://schemas.microsoft.com/office/drawing/2015/10/21/chartex" xmlns:cx3="http://schemas.microsoft.com/office/drawing/2016/5/9/chartex" xmlns:cx4="http://schemas.microsoft.com/office/drawing/2016/5/10/chartex" xmlns:cx5="http://schemas.microsoft.com/office/drawing/2016/5/11/chartex" xmlns:cx6="http://schemas.microsoft.com/office/drawing/2016/5/12/chartex" xmlns:cx7="http://schemas.microsoft.com/office/drawing/2016/5/13/chartex" xmlns:cx8="http://schemas.microsoft.com/office/drawing/2016/5/14/chartex" xmlns:mc="http://schemas.openxmlformats.org/markup-compatibility/2006" xmlns:aink="http://schemas.microsoft.com/office/drawing/2016/ink" xmlns:am3d="http://schemas.microsoft.com/office/drawing/2017/model3d" xmlns:o="urn:schemas-microsoft-com:office:office" xmlns:oel="http://schemas.microsoft.com/office/2019/extlst" xmlns:r="http://schemas.openxmlformats.org/officeDocument/2006/relationships" xmlns:m="http://schemas.openxmlformats.org/officeDocument/2006/math" xmlns:v="urn:schemas-microsoft-com:vml" xmlns:wp14="http://schemas.microsoft.com/office/word/2010/wordprocessingDrawing" xmlns:wp="http://schemas.openxmlformats.org/drawingml/2006/wordprocessingDrawing" xmlns:w10="urn:schemas-microsoft-com:office:word" xmlns:w="http://schemas.openxmlformats.org/wordprocessingml/2006/main" xmlns:w14="http://schemas.microsoft.com/office/word/2010/wordml" xmlns:w15="http://schemas.microsoft.com/office/word/2012/wordml" xmlns:w16cex="http://schemas.microsoft.com/office/word/2018/wordml/cex" xmlns:w16cid="http://schemas.microsoft.com/office/word/2016/wordml/cid" xmlns:w16="http://schemas.microsoft.com/office/word/2018/wordml" xmlns:w16sdtdh="http://schemas.microsoft.com/office/word/2020/wordml/sdtdatahash" xmlns:w16se="http://schemas.microsoft.com/office/word/2015/wordml/symex" xmlns:wpg="http://schemas.microsoft.com/office/word/2010/wordprocessingGroup" xmlns:wpi="http://schemas.microsoft.com/office/word/2010/wordprocessingInk" xmlns:wne="http://schemas.microsoft.com/office/word/2006/wordml" xmlns:wps="http://schemas.microsoft.com/office/word/2010/wordprocessingShape" mc:Ignorable="w14 w15 w16se w16cid w16 w16cex w16sdtdh wp14">
   <w:abstractNum w:abstractNumId="0" w15:restartNumberingAfterBreak="0">
+    <w:nsid w:val="3C096561"/>
+    <w:multiLevelType w:val="hybridMultilevel"/>
+    <w:tmpl w:val="B5924708"/>
+    <w:lvl w:ilvl="0" w:tplc="3FA872A6">
+      <w:numFmt w:val="bullet"/>
+      <w:lvlText w:val="&gt;"/>
+      <w:lvlJc w:val="left"/>
+      <w:pPr>
+        <w:ind w:left="720" w:hanging="360"/>
+      </w:pPr>
+      <w:rPr>
+        <w:rFonts w:ascii="Calibri" w:eastAsiaTheme="minorHAnsi" w:hAnsi="Calibri" w:cs="Calibri" w:hint="default"/>
+      </w:rPr>
+    </w:lvl>
+    <w:lvl w:ilvl="1" w:tplc="40090003" w:tentative="1">
+      <w:start w:val="1"/>
+      <w:numFmt w:val="bullet"/>
+      <w:lvlText w:val="o"/>
+      <w:lvlJc w:val="left"/>
+      <w:pPr>
+        <w:ind w:left="1440" w:hanging="360"/>
+      </w:pPr>
+      <w:rPr>
+        <w:rFonts w:ascii="Courier New" w:hAnsi="Courier New" w:cs="Courier New" w:hint="default"/>
+      </w:rPr>
+    </w:lvl>
+    <w:lvl w:ilvl="2" w:tplc="40090005" w:tentative="1">
+      <w:start w:val="1"/>
+      <w:numFmt w:val="bullet"/>
+      <w:lvlText w:val=""/>
+      <w:lvlJc w:val="left"/>
+      <w:pPr>
+        <w:ind w:left="2160" w:hanging="360"/>
+      </w:pPr>
+      <w:rPr>
+        <w:rFonts w:ascii="Wingdings" w:hAnsi="Wingdings" w:hint="default"/>
+      </w:rPr>
+    </w:lvl>
+    <w:lvl w:ilvl="3" w:tplc="40090001" w:tentative="1">
+      <w:start w:val="1"/>
+      <w:numFmt w:val="bullet"/>
+      <w:lvlText w:val=""/>
+      <w:lvlJc w:val="left"/>
+      <w:pPr>
+        <w:ind w:left="2880" w:hanging="360"/>
+      </w:pPr>
+      <w:rPr>
+        <w:rFonts w:ascii="Symbol" w:hAnsi="Symbol" w:hint="default"/>
+      </w:rPr>
+    </w:lvl>
+    <w:lvl w:ilvl="4" w:tplc="40090003" w:tentative="1">
+      <w:start w:val="1"/>
+      <w:numFmt w:val="bullet"/>
+      <w:lvlText w:val="o"/>
+      <w:lvlJc w:val="left"/>
+      <w:pPr>
+        <w:ind w:left="3600" w:hanging="360"/>
+      </w:pPr>
+      <w:rPr>
+        <w:rFonts w:ascii="Courier New" w:hAnsi="Courier New" w:cs="Courier New" w:hint="default"/>
+      </w:rPr>
+    </w:lvl>
+    <w:lvl w:ilvl="5" w:tplc="40090005" w:tentative="1">
+      <w:start w:val="1"/>
+      <w:numFmt w:val="bullet"/>
+      <w:lvlText w:val=""/>
+      <w:lvlJc w:val="left"/>
+      <w:pPr>
+        <w:ind w:left="4320" w:hanging="360"/>
+      </w:pPr>
+      <w:rPr>
+        <w:rFonts w:ascii="Wingdings" w:hAnsi="Wingdings" w:hint="default"/>
+      </w:rPr>
+    </w:lvl>
+    <w:lvl w:ilvl="6" w:tplc="40090001" w:tentative="1">
+      <w:start w:val="1"/>
+      <w:numFmt w:val="bullet"/>
+      <w:lvlText w:val=""/>
+      <w:lvlJc w:val="left"/>
+      <w:pPr>
+        <w:ind w:left="5040" w:hanging="360"/>
+      </w:pPr>
+      <w:rPr>
+        <w:rFonts w:ascii="Symbol" w:hAnsi="Symbol" w:hint="default"/>
+      </w:rPr>
+    </w:lvl>
+    <w:lvl w:ilvl="7" w:tplc="40090003" w:tentative="1">
+      <w:start w:val="1"/>
+      <w:numFmt w:val="bullet"/>
+      <w:lvlText w:val="o"/>
+      <w:lvlJc w:val="left"/>
+      <w:pPr>
+        <w:ind w:left="5760" w:hanging="360"/>
+      </w:pPr>
+      <w:rPr>
+        <w:rFonts w:ascii="Courier New" w:hAnsi="Courier New" w:cs="Courier New" w:hint="default"/>
+      </w:rPr>
+    </w:lvl>
+    <w:lvl w:ilvl="8" w:tplc="40090005" w:tentative="1">
+      <w:start w:val="1"/>
+      <w:numFmt w:val="bullet"/>
+      <w:lvlText w:val=""/>
+      <w:lvlJc w:val="left"/>
+      <w:pPr>
+        <w:ind w:left="6480" w:hanging="360"/>
+      </w:pPr>
+      <w:rPr>
+        <w:rFonts w:ascii="Wingdings" w:hAnsi="Wingdings" w:hint="default"/>
+      </w:rPr>
+    </w:lvl>
+  </w:abstractNum>
+  <w:abstractNum w:abstractNumId="1" w15:restartNumberingAfterBreak="0">
     <w:nsid w:val="4AAD113A"/>
     <w:multiLevelType w:val="hybridMultilevel"/>
     <w:tmpl w:val="0CBAB198"/>
@@ -741,7 +860,7 @@
       </w:rPr>
     </w:lvl>
   </w:abstractNum>
-  <w:abstractNum w:abstractNumId="1" w15:restartNumberingAfterBreak="0">
+  <w:abstractNum w:abstractNumId="2" w15:restartNumberingAfterBreak="0">
     <w:nsid w:val="696D53A4"/>
     <w:multiLevelType w:val="hybridMultilevel"/>
     <w:tmpl w:val="61A0A9F0"/>
@@ -854,10 +973,13 @@
     </w:lvl>
   </w:abstractNum>
   <w:num w:numId="1" w16cid:durableId="2024359432">
-    <w:abstractNumId w:val="0"/>
+    <w:abstractNumId w:val="1"/>
   </w:num>
   <w:num w:numId="2" w16cid:durableId="1595017403">
-    <w:abstractNumId w:val="1"/>
+    <w:abstractNumId w:val="2"/>
+  </w:num>
+  <w:num w:numId="3" w16cid:durableId="1973055786">
+    <w:abstractNumId w:val="0"/>
   </w:num>
 </w:numbering>
 </file>

</xml_diff>